<commit_message>
fix(reports): lab2 title page fix
</commit_message>
<xml_diff>
--- a/Reports/ПИ-19а Истягин ПППИ2.docx
+++ b/Reports/ПИ-19а Истягин ПППИ2.docx
@@ -152,8 +152,18 @@
           <w:sz w:val="28"/>
           <w:szCs w:val="28"/>
         </w:rPr>
-        <w:t>Лабораторная работа №1</w:t>
-      </w:r>
+        <w:t>Лабораторная работа №</w:t>
+      </w:r>
+      <w:r>
+        <w:rPr>
+          <w:rFonts w:ascii="Times New Roman" w:hAnsi="Times New Roman"/>
+          <w:sz w:val="28"/>
+          <w:szCs w:val="28"/>
+        </w:rPr>
+        <w:t>2</w:t>
+      </w:r>
+      <w:bookmarkStart w:id="0" w:name="_GoBack"/>
+      <w:bookmarkEnd w:id="0"/>
     </w:p>
     <w:p>
       <w:pPr>
@@ -292,23 +302,13 @@
           <w:szCs w:val="28"/>
         </w:rPr>
       </w:pPr>
-      <w:proofErr w:type="spellStart"/>
-      <w:r>
-        <w:rPr>
-          <w:rFonts w:ascii="Times New Roman" w:hAnsi="Times New Roman"/>
-          <w:sz w:val="28"/>
-          <w:szCs w:val="28"/>
-        </w:rPr>
-        <w:t>Истягин</w:t>
-      </w:r>
-      <w:proofErr w:type="spellEnd"/>
-      <w:r>
-        <w:rPr>
-          <w:rFonts w:ascii="Times New Roman" w:hAnsi="Times New Roman"/>
-          <w:sz w:val="28"/>
-          <w:szCs w:val="28"/>
-        </w:rPr>
-        <w:t xml:space="preserve"> Алексей</w:t>
+      <w:r>
+        <w:rPr>
+          <w:rFonts w:ascii="Times New Roman" w:hAnsi="Times New Roman"/>
+          <w:sz w:val="28"/>
+          <w:szCs w:val="28"/>
+        </w:rPr>
+        <w:t>Истягин Алексей</w:t>
       </w:r>
     </w:p>
     <w:p>
@@ -558,19 +558,8 @@
           <w:szCs w:val="28"/>
           <w:lang w:val="en-US"/>
         </w:rPr>
-        <w:t>API-</w:t>
-      </w:r>
-      <w:proofErr w:type="spellStart"/>
-      <w:r>
-        <w:rPr>
-          <w:rFonts w:ascii="Times New Roman" w:hAnsi="Times New Roman"/>
-          <w:sz w:val="28"/>
-          <w:szCs w:val="28"/>
-          <w:lang w:val="en-US"/>
-        </w:rPr>
-        <w:t>ReadServices</w:t>
-      </w:r>
-      <w:proofErr w:type="spellEnd"/>
+        <w:t>API-ReadServices</w:t>
+      </w:r>
     </w:p>
     <w:p>
       <w:pPr>
@@ -1402,8 +1391,6 @@
         </w:rPr>
         <w:t>Во время слияния веток конфликтов не обнаружено</w:t>
       </w:r>
-      <w:bookmarkStart w:id="0" w:name="_GoBack"/>
-      <w:bookmarkEnd w:id="0"/>
     </w:p>
     <w:sectPr>
       <w:pgSz w:w="12240" w:h="15840"/>

</xml_diff>